<commit_message>
report after 'mail deneme'
</commit_message>
<xml_diff>
--- a/Reports/data-design-rapor.docx
+++ b/Reports/data-design-rapor.docx
@@ -15,7 +15,21 @@
           <w:noProof/>
           <w:lang w:val="en-US"/>
         </w:rPr>
-        <w:t xml:space="preserve">2. RELATION SCHEMAS </w:t>
+        <w:t>2. RELATION SCHEM</w:t>
+      </w:r>
+      <w:r>
+        <w:rPr>
+          <w:noProof/>
+          <w:lang w:val="en-US"/>
+        </w:rPr>
+        <w:t>AS</w:t>
+      </w:r>
+      <w:r>
+        <w:rPr>
+          <w:noProof/>
+          <w:lang w:val="en-US"/>
+        </w:rPr>
+        <w:t xml:space="preserve"> </w:t>
       </w:r>
     </w:p>
     <w:p>
@@ -115,6 +129,8 @@
         </w:rPr>
         <w:t>Functional Dependencies:</w:t>
       </w:r>
+      <w:bookmarkStart w:id="0" w:name="_GoBack"/>
+      <w:bookmarkEnd w:id="0"/>
     </w:p>
     <w:p>
       <w:pPr>
@@ -6894,8 +6910,6 @@
         <w:tab/>
         <w:t>int,</w:t>
       </w:r>
-      <w:bookmarkStart w:id="0" w:name="_GoBack"/>
-      <w:bookmarkEnd w:id="0"/>
     </w:p>
     <w:p>
       <w:pPr>

</xml_diff>